<commit_message>
I added a singleton connection to the database
</commit_message>
<xml_diff>
--- a/Architecture Representation.docx
+++ b/Architecture Representation.docx
@@ -583,27 +583,47 @@
     </w:p>
     <w:p/>
     <w:p>
-      <w:r>
-        <w:t xml:space="preserve">Je suis inscrit pour le Windows </w:t>
-      </w:r>
-      <w:r>
-        <w:t>Développent</w:t>
-      </w:r>
-      <w:r>
-        <w:t xml:space="preserve"> et j’aimerai savoir si vous allez venir vu que mon inscription </w:t>
-      </w:r>
-      <w:r>
-        <w:t>était</w:t>
-      </w:r>
-      <w:r>
-        <w:t xml:space="preserve"> tardive ?</w:t>
-      </w:r>
-    </w:p>
-    <w:p>
+      <w:pPr>
+        <w:rPr>
+          <w:lang w:val="en-US"/>
+        </w:rPr>
+      </w:pPr>
+      <w:r>
+        <w:rPr>
+          <w:b/>
+          <w:lang w:val="en-US"/>
+        </w:rPr>
+        <w:t xml:space="preserve">NB : </w:t>
+      </w:r>
+      <w:r>
+        <w:rPr>
+          <w:lang w:val="en-US"/>
+        </w:rPr>
+        <w:t>The Singleton design pat</w:t>
+      </w:r>
+      <w:r>
+        <w:rPr>
+          <w:lang w:val="en-US"/>
+        </w:rPr>
+        <w:t>tern is used on the connection string.</w:t>
+      </w:r>
       <w:bookmarkStart w:id="0" w:name="_GoBack"/>
       <w:bookmarkEnd w:id="0"/>
     </w:p>
-    <w:p/>
+    <w:p>
+      <w:pPr>
+        <w:rPr>
+          <w:lang w:val="en-US"/>
+        </w:rPr>
+      </w:pPr>
+    </w:p>
+    <w:p>
+      <w:pPr>
+        <w:rPr>
+          <w:lang w:val="en-US"/>
+        </w:rPr>
+      </w:pPr>
+    </w:p>
     <w:sectPr>
       <w:pgSz w:w="11906" w:h="16838"/>
       <w:pgMar w:top="1417" w:right="1417" w:bottom="1417" w:left="1417" w:header="720" w:footer="720" w:gutter="0"/>

</xml_diff>

<commit_message>
Single commit on master
</commit_message>
<xml_diff>
--- a/Architecture Representation.docx
+++ b/Architecture Representation.docx
@@ -583,27 +583,47 @@
     </w:p>
     <w:p/>
     <w:p>
-      <w:r>
-        <w:t xml:space="preserve">Je suis inscrit pour le Windows </w:t>
-      </w:r>
-      <w:r>
-        <w:t>Développent</w:t>
-      </w:r>
-      <w:r>
-        <w:t xml:space="preserve"> et j’aimerai savoir si vous allez venir vu que mon inscription </w:t>
-      </w:r>
-      <w:r>
-        <w:t>était</w:t>
-      </w:r>
-      <w:r>
-        <w:t xml:space="preserve"> tardive ?</w:t>
-      </w:r>
-    </w:p>
-    <w:p>
+      <w:pPr>
+        <w:rPr>
+          <w:lang w:val="en-US"/>
+        </w:rPr>
+      </w:pPr>
+      <w:r>
+        <w:rPr>
+          <w:b/>
+          <w:lang w:val="en-US"/>
+        </w:rPr>
+        <w:t xml:space="preserve">NB : </w:t>
+      </w:r>
+      <w:r>
+        <w:rPr>
+          <w:lang w:val="en-US"/>
+        </w:rPr>
+        <w:t>The Singleton design pat</w:t>
+      </w:r>
+      <w:r>
+        <w:rPr>
+          <w:lang w:val="en-US"/>
+        </w:rPr>
+        <w:t>tern is used on the connection string.</w:t>
+      </w:r>
       <w:bookmarkStart w:id="0" w:name="_GoBack"/>
       <w:bookmarkEnd w:id="0"/>
     </w:p>
-    <w:p/>
+    <w:p>
+      <w:pPr>
+        <w:rPr>
+          <w:lang w:val="en-US"/>
+        </w:rPr>
+      </w:pPr>
+    </w:p>
+    <w:p>
+      <w:pPr>
+        <w:rPr>
+          <w:lang w:val="en-US"/>
+        </w:rPr>
+      </w:pPr>
+    </w:p>
     <w:sectPr>
       <w:pgSz w:w="11906" w:h="16838"/>
       <w:pgMar w:top="1417" w:right="1417" w:bottom="1417" w:left="1417" w:header="720" w:footer="720" w:gutter="0"/>

</xml_diff>

<commit_message>
I set the first scene and its UI to function
</commit_message>
<xml_diff>
--- a/Architecture Representation.docx
+++ b/Architecture Representation.docx
@@ -583,27 +583,47 @@
     </w:p>
     <w:p/>
     <w:p>
-      <w:r>
-        <w:t xml:space="preserve">Je suis inscrit pour le Windows </w:t>
-      </w:r>
-      <w:r>
-        <w:t>Développent</w:t>
-      </w:r>
-      <w:r>
-        <w:t xml:space="preserve"> et j’aimerai savoir si vous allez venir vu que mon inscription </w:t>
-      </w:r>
-      <w:r>
-        <w:t>était</w:t>
-      </w:r>
-      <w:r>
-        <w:t xml:space="preserve"> tardive ?</w:t>
-      </w:r>
-    </w:p>
-    <w:p>
+      <w:pPr>
+        <w:rPr>
+          <w:lang w:val="en-US"/>
+        </w:rPr>
+      </w:pPr>
+      <w:r>
+        <w:rPr>
+          <w:b/>
+          <w:lang w:val="en-US"/>
+        </w:rPr>
+        <w:t xml:space="preserve">NB : </w:t>
+      </w:r>
+      <w:r>
+        <w:rPr>
+          <w:lang w:val="en-US"/>
+        </w:rPr>
+        <w:t>The Singleton design pat</w:t>
+      </w:r>
+      <w:r>
+        <w:rPr>
+          <w:lang w:val="en-US"/>
+        </w:rPr>
+        <w:t>tern is used on the connection string.</w:t>
+      </w:r>
       <w:bookmarkStart w:id="0" w:name="_GoBack"/>
       <w:bookmarkEnd w:id="0"/>
     </w:p>
-    <w:p/>
+    <w:p>
+      <w:pPr>
+        <w:rPr>
+          <w:lang w:val="en-US"/>
+        </w:rPr>
+      </w:pPr>
+    </w:p>
+    <w:p>
+      <w:pPr>
+        <w:rPr>
+          <w:lang w:val="en-US"/>
+        </w:rPr>
+      </w:pPr>
+    </w:p>
     <w:sectPr>
       <w:pgSz w:w="11906" w:h="16838"/>
       <w:pgMar w:top="1417" w:right="1417" w:bottom="1417" w:left="1417" w:header="720" w:footer="720" w:gutter="0"/>

</xml_diff>